<commit_message>
Finalized sorting of table view
</commit_message>
<xml_diff>
--- a/UMKC Fieldguide Project Notebook.docx
+++ b/UMKC Fieldguide Project Notebook.docx
@@ -1,6 +1,6 @@
 
 <file path=word/document.xml><?xml version="1.0" encoding="utf-8"?>
-<w:document xmlns:ve="http://schemas.openxmlformats.org/markup-compatibility/2006" xmlns:o="urn:schemas-microsoft-com:office:office" xmlns:r="http://schemas.openxmlformats.org/officeDocument/2006/relationships" xmlns:m="http://schemas.openxmlformats.org/officeDocument/2006/math" xmlns:v="urn:schemas-microsoft-com:vml" xmlns:wp="http://schemas.openxmlformats.org/drawingml/2006/wordprocessingDrawing" xmlns:w10="urn:schemas-microsoft-com:office:word" xmlns:w="http://schemas.openxmlformats.org/wordprocessingml/2006/main" xmlns:wne="http://schemas.microsoft.com/office/word/2006/wordml">
+<w:document xmlns:wpc="http://schemas.microsoft.com/office/word/2010/wordprocessingCanvas" xmlns:mo="http://schemas.microsoft.com/office/mac/office/2008/main" xmlns:mc="http://schemas.openxmlformats.org/markup-compatibility/2006" xmlns:mv="urn:schemas-microsoft-com:mac:vml" xmlns:o="urn:schemas-microsoft-com:office:office" xmlns:r="http://schemas.openxmlformats.org/officeDocument/2006/relationships" xmlns:m="http://schemas.openxmlformats.org/officeDocument/2006/math" xmlns:v="urn:schemas-microsoft-com:vml" xmlns:wp14="http://schemas.microsoft.com/office/word/2010/wordprocessingDrawing" xmlns:wp="http://schemas.openxmlformats.org/drawingml/2006/wordprocessingDrawing" xmlns:w10="urn:schemas-microsoft-com:office:word" xmlns:w="http://schemas.openxmlformats.org/wordprocessingml/2006/main" xmlns:w14="http://schemas.microsoft.com/office/word/2010/wordml" xmlns:wpg="http://schemas.microsoft.com/office/word/2010/wordprocessingGroup" xmlns:wpi="http://schemas.microsoft.com/office/word/2010/wordprocessingInk" xmlns:wne="http://schemas.microsoft.com/office/word/2006/wordml" xmlns:wps="http://schemas.microsoft.com/office/word/2010/wordprocessingShape" mc:Ignorable="w14 wp14">
   <w:body>
     <w:p>
       <w:pPr>
@@ -202,7 +202,7 @@
           <w:insideH w:val="single" w:sz="4" w:space="0" w:color="auto"/>
           <w:insideV w:val="single" w:sz="4" w:space="0" w:color="auto"/>
         </w:tblBorders>
-        <w:tblLook w:val="0000"/>
+        <w:tblLook w:val="0000" w:firstRow="0" w:lastRow="0" w:firstColumn="0" w:lastColumn="0" w:noHBand="0" w:noVBand="0"/>
       </w:tblPr>
       <w:tblGrid>
         <w:gridCol w:w="1901"/>
@@ -210,24 +210,40 @@
         <w:gridCol w:w="6061"/>
       </w:tblGrid>
       <w:tr>
-        <w:tblPrEx>
-          <w:tblCellMar>
-            <w:top w:w="0" w:type="dxa"/>
-            <w:bottom w:w="0" w:type="dxa"/>
-          </w:tblCellMar>
-        </w:tblPrEx>
         <w:tc>
           <w:tcPr>
             <w:tcW w:w="1980" w:type="dxa"/>
           </w:tcPr>
           <w:p>
             <w:pPr>
+              <w:rPr>
+                <w:rFonts w:ascii="Tahoma" w:hAnsi="Tahoma" w:cs="Tahoma"/>
+                <w:b/>
+                <w:bCs/>
+              </w:rPr>
+            </w:pPr>
+            <w:r>
               <w:rPr>
                 <w:rFonts w:ascii="Tahoma" w:hAnsi="Tahoma" w:cs="Tahoma"/>
                 <w:b/>
                 <w:bCs/>
                 <w:sz w:val="22"/>
               </w:rPr>
+              <w:t>Author</w:t>
+            </w:r>
+          </w:p>
+        </w:tc>
+        <w:tc>
+          <w:tcPr>
+            <w:tcW w:w="1530" w:type="dxa"/>
+          </w:tcPr>
+          <w:p>
+            <w:pPr>
+              <w:rPr>
+                <w:rFonts w:ascii="Tahoma" w:hAnsi="Tahoma" w:cs="Tahoma"/>
+                <w:b/>
+                <w:bCs/>
+              </w:rPr>
             </w:pPr>
             <w:r>
               <w:rPr>
@@ -236,134 +252,94 @@
                 <w:bCs/>
                 <w:sz w:val="22"/>
               </w:rPr>
-              <w:t>Author</w:t>
-            </w:r>
-          </w:p>
-        </w:tc>
-        <w:tc>
-          <w:tcPr>
-            <w:tcW w:w="1530" w:type="dxa"/>
-          </w:tcPr>
-          <w:p>
-            <w:pPr>
+              <w:t>Date</w:t>
+            </w:r>
+          </w:p>
+        </w:tc>
+        <w:tc>
+          <w:tcPr>
+            <w:tcW w:w="6480" w:type="dxa"/>
+          </w:tcPr>
+          <w:p>
+            <w:pPr>
+              <w:rPr>
+                <w:rFonts w:ascii="Tahoma" w:hAnsi="Tahoma" w:cs="Tahoma"/>
+                <w:b/>
+                <w:bCs/>
+              </w:rPr>
+            </w:pPr>
+            <w:r>
               <w:rPr>
                 <w:rFonts w:ascii="Tahoma" w:hAnsi="Tahoma" w:cs="Tahoma"/>
                 <w:b/>
                 <w:bCs/>
                 <w:sz w:val="22"/>
               </w:rPr>
-            </w:pPr>
-            <w:r>
-              <w:rPr>
-                <w:rFonts w:ascii="Tahoma" w:hAnsi="Tahoma" w:cs="Tahoma"/>
-                <w:b/>
-                <w:bCs/>
-                <w:sz w:val="22"/>
-              </w:rPr>
-              <w:t>Date</w:t>
-            </w:r>
-          </w:p>
-        </w:tc>
-        <w:tc>
-          <w:tcPr>
-            <w:tcW w:w="6480" w:type="dxa"/>
-          </w:tcPr>
-          <w:p>
-            <w:pPr>
-              <w:rPr>
-                <w:rFonts w:ascii="Tahoma" w:hAnsi="Tahoma" w:cs="Tahoma"/>
-                <w:b/>
-                <w:bCs/>
-                <w:sz w:val="22"/>
-              </w:rPr>
-            </w:pPr>
-            <w:r>
-              <w:rPr>
-                <w:rFonts w:ascii="Tahoma" w:hAnsi="Tahoma" w:cs="Tahoma"/>
-                <w:b/>
-                <w:bCs/>
-                <w:sz w:val="22"/>
-              </w:rPr>
               <w:t>Revision</w:t>
             </w:r>
           </w:p>
         </w:tc>
       </w:tr>
       <w:tr>
-        <w:tblPrEx>
-          <w:tblCellMar>
-            <w:top w:w="0" w:type="dxa"/>
-            <w:bottom w:w="0" w:type="dxa"/>
-          </w:tblCellMar>
-        </w:tblPrEx>
         <w:tc>
           <w:tcPr>
             <w:tcW w:w="1980" w:type="dxa"/>
           </w:tcPr>
           <w:p>
             <w:pPr>
+              <w:rPr>
+                <w:rFonts w:ascii="Tahoma" w:hAnsi="Tahoma" w:cs="Tahoma"/>
+              </w:rPr>
+            </w:pPr>
+            <w:r>
               <w:rPr>
                 <w:rFonts w:ascii="Tahoma" w:hAnsi="Tahoma" w:cs="Tahoma"/>
                 <w:sz w:val="22"/>
               </w:rPr>
+              <w:t>David Scott</w:t>
+            </w:r>
+          </w:p>
+        </w:tc>
+        <w:tc>
+          <w:tcPr>
+            <w:tcW w:w="1530" w:type="dxa"/>
+          </w:tcPr>
+          <w:p>
+            <w:pPr>
+              <w:rPr>
+                <w:rFonts w:ascii="Tahoma" w:hAnsi="Tahoma" w:cs="Tahoma"/>
+              </w:rPr>
             </w:pPr>
             <w:r>
               <w:rPr>
                 <w:rFonts w:ascii="Tahoma" w:hAnsi="Tahoma" w:cs="Tahoma"/>
                 <w:sz w:val="22"/>
               </w:rPr>
-              <w:t>David Scott</w:t>
-            </w:r>
-          </w:p>
-        </w:tc>
-        <w:tc>
-          <w:tcPr>
-            <w:tcW w:w="1530" w:type="dxa"/>
-          </w:tcPr>
-          <w:p>
-            <w:pPr>
+              <w:t>9/14/2012</w:t>
+            </w:r>
+          </w:p>
+        </w:tc>
+        <w:tc>
+          <w:tcPr>
+            <w:tcW w:w="6480" w:type="dxa"/>
+          </w:tcPr>
+          <w:p>
+            <w:pPr>
+              <w:rPr>
+                <w:rFonts w:ascii="Tahoma" w:hAnsi="Tahoma" w:cs="Tahoma"/>
+              </w:rPr>
+            </w:pPr>
+            <w:r>
               <w:rPr>
                 <w:rFonts w:ascii="Tahoma" w:hAnsi="Tahoma" w:cs="Tahoma"/>
                 <w:sz w:val="22"/>
               </w:rPr>
-            </w:pPr>
-            <w:r>
-              <w:rPr>
-                <w:rFonts w:ascii="Tahoma" w:hAnsi="Tahoma" w:cs="Tahoma"/>
-                <w:sz w:val="22"/>
-              </w:rPr>
-              <w:t>9/14/2012</w:t>
-            </w:r>
-          </w:p>
-        </w:tc>
-        <w:tc>
-          <w:tcPr>
-            <w:tcW w:w="6480" w:type="dxa"/>
-          </w:tcPr>
-          <w:p>
-            <w:pPr>
-              <w:rPr>
-                <w:rFonts w:ascii="Tahoma" w:hAnsi="Tahoma" w:cs="Tahoma"/>
-                <w:sz w:val="22"/>
-              </w:rPr>
-            </w:pPr>
-            <w:r>
-              <w:rPr>
-                <w:rFonts w:ascii="Tahoma" w:hAnsi="Tahoma" w:cs="Tahoma"/>
-                <w:sz w:val="22"/>
-              </w:rPr>
               <w:t>Initial Release</w:t>
             </w:r>
           </w:p>
         </w:tc>
       </w:tr>
       <w:tr>
-        <w:tblPrEx>
-          <w:tblCellMar>
-            <w:top w:w="0" w:type="dxa"/>
-            <w:bottom w:w="0" w:type="dxa"/>
-          </w:tblCellMar>
-        </w:tblPrEx>
         <w:tc>
           <w:tcPr>
             <w:tcW w:w="1980" w:type="dxa"/>
@@ -555,7 +531,7 @@
           <w:noProof/>
         </w:rPr>
         <w:drawing>
-          <wp:inline distT="0" distB="0" distL="0" distR="0">
+          <wp:inline distT="0" distB="0" distL="0" distR="0" wp14:anchorId="02200D8B" wp14:editId="22B44505">
             <wp:extent cx="3991247" cy="3346933"/>
             <wp:effectExtent l="19050" t="0" r="9253" b="0"/>
             <wp:docPr id="2" name="Picture 1" descr="Map.jpg"/>
@@ -570,7 +546,7 @@
                     <pic:cNvPicPr/>
                   </pic:nvPicPr>
                   <pic:blipFill>
-                    <a:blip r:embed="rId5" cstate="print"/>
+                    <a:blip r:embed="rId8" cstate="print"/>
                     <a:stretch>
                       <a:fillRect/>
                     </a:stretch>
@@ -761,7 +737,7 @@
       <w:r>
         <w:t xml:space="preserve">page on the UMKC website: </w:t>
       </w:r>
-      <w:hyperlink r:id="rId6" w:history="1">
+      <w:hyperlink r:id="rId9" w:history="1">
         <w:r>
           <w:rPr>
             <w:rStyle w:val="Hyperlink"/>
@@ -847,6 +823,1188 @@
       <w:r>
         <w:t>Create a Food/Parking/Labs/Lounge/</w:t>
       </w:r>
+    </w:p>
+    <w:p>
+      <w:pPr>
+        <w:spacing w:before="0" w:after="200" w:line="276" w:lineRule="auto"/>
+      </w:pPr>
+      <w:r>
+        <w:br w:type="page"/>
+      </w:r>
+    </w:p>
+    <w:p>
+      <w:pPr>
+        <w:pStyle w:val="ListParagraph"/>
+        <w:ind w:left="0"/>
+        <w:jc w:val="center"/>
+        <w:rPr>
+          <w:b/>
+          <w:sz w:val="36"/>
+          <w:szCs w:val="36"/>
+        </w:rPr>
+      </w:pPr>
+      <w:r>
+        <w:rPr>
+          <w:b/>
+          <w:sz w:val="36"/>
+          <w:szCs w:val="36"/>
+        </w:rPr>
+        <w:lastRenderedPageBreak/>
+        <w:t>Iteration 1</w:t>
+      </w:r>
+    </w:p>
+    <w:p>
+      <w:pPr>
+        <w:pStyle w:val="ListParagraph"/>
+        <w:ind w:left="0"/>
+        <w:rPr>
+          <w:szCs w:val="24"/>
+        </w:rPr>
+      </w:pPr>
+      <w:r>
+        <w:rPr>
+          <w:szCs w:val="24"/>
+        </w:rPr>
+        <w:t>Current release plan:</w:t>
+      </w:r>
+    </w:p>
+    <w:p>
+      <w:pPr>
+        <w:pStyle w:val="ListParagraph"/>
+        <w:ind w:left="0"/>
+      </w:pPr>
+    </w:p>
+    <w:tbl>
+      <w:tblPr>
+        <w:tblW w:w="9450" w:type="dxa"/>
+        <w:tblInd w:w="108" w:type="dxa"/>
+        <w:tblBorders>
+          <w:top w:val="single" w:sz="4" w:space="0" w:color="000000"/>
+          <w:left w:val="single" w:sz="4" w:space="0" w:color="000000"/>
+          <w:bottom w:val="single" w:sz="4" w:space="0" w:color="000000"/>
+          <w:right w:val="single" w:sz="4" w:space="0" w:color="000000"/>
+          <w:insideH w:val="single" w:sz="4" w:space="0" w:color="000000"/>
+          <w:insideV w:val="single" w:sz="4" w:space="0" w:color="000000"/>
+        </w:tblBorders>
+        <w:tblLook w:val="04A0" w:firstRow="1" w:lastRow="0" w:firstColumn="1" w:lastColumn="0" w:noHBand="0" w:noVBand="1"/>
+      </w:tblPr>
+      <w:tblGrid>
+        <w:gridCol w:w="810"/>
+        <w:gridCol w:w="5130"/>
+        <w:gridCol w:w="1072"/>
+        <w:gridCol w:w="1088"/>
+        <w:gridCol w:w="1350"/>
+      </w:tblGrid>
+      <w:tr>
+        <w:tc>
+          <w:tcPr>
+            <w:tcW w:w="810" w:type="dxa"/>
+            <w:shd w:val="clear" w:color="auto" w:fill="D9D9D9"/>
+          </w:tcPr>
+          <w:p>
+            <w:pPr>
+              <w:jc w:val="center"/>
+              <w:rPr>
+                <w:b/>
+              </w:rPr>
+            </w:pPr>
+            <w:r>
+              <w:rPr>
+                <w:b/>
+              </w:rPr>
+              <w:t>Story ID</w:t>
+            </w:r>
+          </w:p>
+        </w:tc>
+        <w:tc>
+          <w:tcPr>
+            <w:tcW w:w="5130" w:type="dxa"/>
+            <w:shd w:val="clear" w:color="auto" w:fill="D9D9D9"/>
+            <w:vAlign w:val="center"/>
+          </w:tcPr>
+          <w:p>
+            <w:pPr>
+              <w:jc w:val="center"/>
+              <w:rPr>
+                <w:b/>
+              </w:rPr>
+            </w:pPr>
+            <w:r>
+              <w:rPr>
+                <w:b/>
+              </w:rPr>
+              <w:t>Story</w:t>
+            </w:r>
+          </w:p>
+        </w:tc>
+        <w:tc>
+          <w:tcPr>
+            <w:tcW w:w="1072" w:type="dxa"/>
+            <w:shd w:val="clear" w:color="auto" w:fill="D9D9D9"/>
+          </w:tcPr>
+          <w:p>
+            <w:pPr>
+              <w:jc w:val="center"/>
+              <w:rPr>
+                <w:b/>
+              </w:rPr>
+            </w:pPr>
+            <w:r>
+              <w:rPr>
+                <w:b/>
+              </w:rPr>
+              <w:t>Story Points</w:t>
+            </w:r>
+          </w:p>
+        </w:tc>
+        <w:tc>
+          <w:tcPr>
+            <w:tcW w:w="1088" w:type="dxa"/>
+            <w:shd w:val="clear" w:color="auto" w:fill="D9D9D9"/>
+            <w:vAlign w:val="center"/>
+          </w:tcPr>
+          <w:p>
+            <w:pPr>
+              <w:jc w:val="center"/>
+              <w:rPr>
+                <w:b/>
+              </w:rPr>
+            </w:pPr>
+            <w:r>
+              <w:rPr>
+                <w:b/>
+              </w:rPr>
+              <w:t>Priority</w:t>
+            </w:r>
+          </w:p>
+        </w:tc>
+        <w:tc>
+          <w:tcPr>
+            <w:tcW w:w="1350" w:type="dxa"/>
+            <w:shd w:val="clear" w:color="auto" w:fill="D9D9D9"/>
+            <w:vAlign w:val="center"/>
+          </w:tcPr>
+          <w:p>
+            <w:pPr>
+              <w:jc w:val="center"/>
+              <w:rPr>
+                <w:b/>
+              </w:rPr>
+            </w:pPr>
+            <w:r>
+              <w:rPr>
+                <w:b/>
+              </w:rPr>
+              <w:t>Status</w:t>
+            </w:r>
+          </w:p>
+        </w:tc>
+      </w:tr>
+      <w:tr>
+        <w:tc>
+          <w:tcPr>
+            <w:tcW w:w="810" w:type="dxa"/>
+            <w:shd w:val="clear" w:color="auto" w:fill="auto"/>
+          </w:tcPr>
+          <w:p>
+            <w:pPr>
+              <w:jc w:val="center"/>
+            </w:pPr>
+            <w:r>
+              <w:t>1</w:t>
+            </w:r>
+          </w:p>
+        </w:tc>
+        <w:tc>
+          <w:tcPr>
+            <w:tcW w:w="5130" w:type="dxa"/>
+            <w:shd w:val="clear" w:color="auto" w:fill="auto"/>
+          </w:tcPr>
+          <w:p>
+            <w:r>
+              <w:t>As a user, I’d like to find the locations of buildings on campus.</w:t>
+            </w:r>
+          </w:p>
+        </w:tc>
+        <w:tc>
+          <w:tcPr>
+            <w:tcW w:w="1072" w:type="dxa"/>
+            <w:shd w:val="clear" w:color="auto" w:fill="auto"/>
+          </w:tcPr>
+          <w:p>
+            <w:pPr>
+              <w:jc w:val="center"/>
+            </w:pPr>
+            <w:r>
+              <w:t>5</w:t>
+            </w:r>
+          </w:p>
+        </w:tc>
+        <w:tc>
+          <w:tcPr>
+            <w:tcW w:w="1088" w:type="dxa"/>
+          </w:tcPr>
+          <w:p>
+            <w:pPr>
+              <w:jc w:val="center"/>
+            </w:pPr>
+            <w:r>
+              <w:t>2</w:t>
+            </w:r>
+          </w:p>
+        </w:tc>
+        <w:tc>
+          <w:tcPr>
+            <w:tcW w:w="1350" w:type="dxa"/>
+          </w:tcPr>
+          <w:p>
+            <w:pPr>
+              <w:jc w:val="center"/>
+            </w:pPr>
+            <w:r>
+              <w:t>Started</w:t>
+            </w:r>
+          </w:p>
+        </w:tc>
+      </w:tr>
+      <w:tr>
+        <w:tc>
+          <w:tcPr>
+            <w:tcW w:w="810" w:type="dxa"/>
+            <w:shd w:val="clear" w:color="auto" w:fill="auto"/>
+          </w:tcPr>
+          <w:p>
+            <w:pPr>
+              <w:jc w:val="center"/>
+            </w:pPr>
+            <w:r>
+              <w:t>2</w:t>
+            </w:r>
+          </w:p>
+        </w:tc>
+        <w:tc>
+          <w:tcPr>
+            <w:tcW w:w="5130" w:type="dxa"/>
+            <w:shd w:val="clear" w:color="auto" w:fill="auto"/>
+          </w:tcPr>
+          <w:p>
+            <w:r>
+              <w:t>As a user, I’d like to have a list of locations available to me to choose from.</w:t>
+            </w:r>
+          </w:p>
+        </w:tc>
+        <w:tc>
+          <w:tcPr>
+            <w:tcW w:w="1072" w:type="dxa"/>
+            <w:shd w:val="clear" w:color="auto" w:fill="auto"/>
+          </w:tcPr>
+          <w:p>
+            <w:pPr>
+              <w:jc w:val="center"/>
+            </w:pPr>
+            <w:r>
+              <w:t>8</w:t>
+            </w:r>
+          </w:p>
+        </w:tc>
+        <w:tc>
+          <w:tcPr>
+            <w:tcW w:w="1088" w:type="dxa"/>
+          </w:tcPr>
+          <w:p>
+            <w:pPr>
+              <w:jc w:val="center"/>
+            </w:pPr>
+            <w:r>
+              <w:t>1</w:t>
+            </w:r>
+          </w:p>
+        </w:tc>
+        <w:tc>
+          <w:tcPr>
+            <w:tcW w:w="1350" w:type="dxa"/>
+          </w:tcPr>
+          <w:p>
+            <w:pPr>
+              <w:jc w:val="center"/>
+            </w:pPr>
+            <w:r>
+              <w:t>Started</w:t>
+            </w:r>
+          </w:p>
+        </w:tc>
+      </w:tr>
+      <w:tr>
+        <w:tc>
+          <w:tcPr>
+            <w:tcW w:w="810" w:type="dxa"/>
+            <w:shd w:val="clear" w:color="auto" w:fill="auto"/>
+          </w:tcPr>
+          <w:p>
+            <w:pPr>
+              <w:jc w:val="center"/>
+            </w:pPr>
+            <w:r>
+              <w:t>3</w:t>
+            </w:r>
+          </w:p>
+        </w:tc>
+        <w:tc>
+          <w:tcPr>
+            <w:tcW w:w="5130" w:type="dxa"/>
+            <w:shd w:val="clear" w:color="auto" w:fill="auto"/>
+          </w:tcPr>
+          <w:p>
+            <w:r>
+              <w:t>As a user, I’d like to see these locations on a map with information about the location.</w:t>
+            </w:r>
+          </w:p>
+        </w:tc>
+        <w:tc>
+          <w:tcPr>
+            <w:tcW w:w="1072" w:type="dxa"/>
+            <w:shd w:val="clear" w:color="auto" w:fill="auto"/>
+          </w:tcPr>
+          <w:p>
+            <w:pPr>
+              <w:jc w:val="center"/>
+            </w:pPr>
+            <w:r>
+              <w:t>10</w:t>
+            </w:r>
+          </w:p>
+        </w:tc>
+        <w:tc>
+          <w:tcPr>
+            <w:tcW w:w="1088" w:type="dxa"/>
+          </w:tcPr>
+          <w:p>
+            <w:pPr>
+              <w:jc w:val="center"/>
+            </w:pPr>
+            <w:r>
+              <w:t>3</w:t>
+            </w:r>
+          </w:p>
+        </w:tc>
+        <w:tc>
+          <w:tcPr>
+            <w:tcW w:w="1350" w:type="dxa"/>
+          </w:tcPr>
+          <w:p>
+            <w:pPr>
+              <w:jc w:val="center"/>
+            </w:pPr>
+            <w:r>
+              <w:t>Started</w:t>
+            </w:r>
+          </w:p>
+        </w:tc>
+      </w:tr>
+      <w:tr>
+        <w:tc>
+          <w:tcPr>
+            <w:tcW w:w="810" w:type="dxa"/>
+            <w:shd w:val="clear" w:color="auto" w:fill="auto"/>
+          </w:tcPr>
+          <w:p>
+            <w:pPr>
+              <w:jc w:val="center"/>
+            </w:pPr>
+          </w:p>
+        </w:tc>
+        <w:tc>
+          <w:tcPr>
+            <w:tcW w:w="5130" w:type="dxa"/>
+            <w:shd w:val="clear" w:color="auto" w:fill="auto"/>
+          </w:tcPr>
+          <w:p/>
+        </w:tc>
+        <w:tc>
+          <w:tcPr>
+            <w:tcW w:w="1072" w:type="dxa"/>
+            <w:shd w:val="clear" w:color="auto" w:fill="auto"/>
+          </w:tcPr>
+          <w:p>
+            <w:pPr>
+              <w:jc w:val="center"/>
+            </w:pPr>
+          </w:p>
+        </w:tc>
+        <w:tc>
+          <w:tcPr>
+            <w:tcW w:w="1088" w:type="dxa"/>
+          </w:tcPr>
+          <w:p>
+            <w:pPr>
+              <w:jc w:val="center"/>
+            </w:pPr>
+          </w:p>
+        </w:tc>
+        <w:tc>
+          <w:tcPr>
+            <w:tcW w:w="1350" w:type="dxa"/>
+          </w:tcPr>
+          <w:p>
+            <w:pPr>
+              <w:jc w:val="center"/>
+            </w:pPr>
+          </w:p>
+        </w:tc>
+      </w:tr>
+    </w:tbl>
+    <w:p>
+      <w:pPr>
+        <w:pStyle w:val="ListParagraph"/>
+        <w:ind w:left="0"/>
+      </w:pPr>
+    </w:p>
+    <w:p>
+      <w:pPr>
+        <w:pStyle w:val="ListParagraph"/>
+        <w:ind w:left="0"/>
+      </w:pPr>
+    </w:p>
+    <w:p>
+      <w:pPr>
+        <w:pStyle w:val="ListParagraph"/>
+        <w:ind w:left="0"/>
+      </w:pPr>
+      <w:r>
+        <w:t>Iteration #1 plan:</w:t>
+      </w:r>
+    </w:p>
+    <w:tbl>
+      <w:tblPr>
+        <w:tblW w:w="9468" w:type="dxa"/>
+        <w:tblInd w:w="108" w:type="dxa"/>
+        <w:tblBorders>
+          <w:top w:val="single" w:sz="4" w:space="0" w:color="000000"/>
+          <w:left w:val="single" w:sz="4" w:space="0" w:color="000000"/>
+          <w:bottom w:val="single" w:sz="4" w:space="0" w:color="000000"/>
+          <w:right w:val="single" w:sz="4" w:space="0" w:color="000000"/>
+          <w:insideH w:val="single" w:sz="4" w:space="0" w:color="000000"/>
+          <w:insideV w:val="single" w:sz="4" w:space="0" w:color="000000"/>
+        </w:tblBorders>
+        <w:tblLook w:val="04A0" w:firstRow="1" w:lastRow="0" w:firstColumn="1" w:lastColumn="0" w:noHBand="0" w:noVBand="1"/>
+      </w:tblPr>
+      <w:tblGrid>
+        <w:gridCol w:w="1070"/>
+        <w:gridCol w:w="6024"/>
+        <w:gridCol w:w="1329"/>
+        <w:gridCol w:w="1045"/>
+      </w:tblGrid>
+      <w:tr>
+        <w:tc>
+          <w:tcPr>
+            <w:tcW w:w="1070" w:type="dxa"/>
+            <w:shd w:val="clear" w:color="auto" w:fill="D9D9D9"/>
+          </w:tcPr>
+          <w:p>
+            <w:pPr>
+              <w:rPr>
+                <w:b/>
+              </w:rPr>
+            </w:pPr>
+            <w:r>
+              <w:rPr>
+                <w:b/>
+              </w:rPr>
+              <w:t>Story ID</w:t>
+            </w:r>
+          </w:p>
+        </w:tc>
+        <w:tc>
+          <w:tcPr>
+            <w:tcW w:w="6024" w:type="dxa"/>
+            <w:shd w:val="clear" w:color="auto" w:fill="D9D9D9"/>
+          </w:tcPr>
+          <w:p>
+            <w:pPr>
+              <w:rPr>
+                <w:b/>
+              </w:rPr>
+            </w:pPr>
+            <w:r>
+              <w:rPr>
+                <w:b/>
+              </w:rPr>
+              <w:t>Story</w:t>
+            </w:r>
+            <w:r>
+              <w:rPr>
+                <w:b/>
+              </w:rPr>
+              <w:t xml:space="preserve"> / Task</w:t>
+            </w:r>
+          </w:p>
+        </w:tc>
+        <w:tc>
+          <w:tcPr>
+            <w:tcW w:w="1329" w:type="dxa"/>
+            <w:shd w:val="clear" w:color="auto" w:fill="D9D9D9"/>
+            <w:vAlign w:val="center"/>
+          </w:tcPr>
+          <w:p>
+            <w:pPr>
+              <w:jc w:val="center"/>
+              <w:rPr>
+                <w:b/>
+              </w:rPr>
+            </w:pPr>
+            <w:r>
+              <w:rPr>
+                <w:b/>
+              </w:rPr>
+              <w:t>Estimated</w:t>
+            </w:r>
+          </w:p>
+          <w:p>
+            <w:pPr>
+              <w:spacing w:before="0"/>
+              <w:jc w:val="center"/>
+              <w:rPr>
+                <w:b/>
+              </w:rPr>
+            </w:pPr>
+            <w:r>
+              <w:rPr>
+                <w:b/>
+              </w:rPr>
+              <w:t>Hours</w:t>
+            </w:r>
+          </w:p>
+        </w:tc>
+        <w:tc>
+          <w:tcPr>
+            <w:tcW w:w="1045" w:type="dxa"/>
+            <w:shd w:val="clear" w:color="auto" w:fill="D9D9D9"/>
+          </w:tcPr>
+          <w:p>
+            <w:pPr>
+              <w:jc w:val="center"/>
+              <w:rPr>
+                <w:b/>
+              </w:rPr>
+            </w:pPr>
+            <w:r>
+              <w:rPr>
+                <w:b/>
+              </w:rPr>
+              <w:t>Actual</w:t>
+            </w:r>
+          </w:p>
+          <w:p>
+            <w:pPr>
+              <w:spacing w:before="0"/>
+              <w:jc w:val="center"/>
+              <w:rPr>
+                <w:b/>
+              </w:rPr>
+            </w:pPr>
+            <w:r>
+              <w:rPr>
+                <w:b/>
+              </w:rPr>
+              <w:t>Hours</w:t>
+            </w:r>
+          </w:p>
+        </w:tc>
+      </w:tr>
+      <w:tr>
+        <w:tc>
+          <w:tcPr>
+            <w:tcW w:w="1070" w:type="dxa"/>
+            <w:shd w:val="clear" w:color="auto" w:fill="auto"/>
+          </w:tcPr>
+          <w:p>
+            <w:pPr>
+              <w:jc w:val="center"/>
+            </w:pPr>
+            <w:r>
+              <w:t>1</w:t>
+            </w:r>
+          </w:p>
+        </w:tc>
+        <w:tc>
+          <w:tcPr>
+            <w:tcW w:w="6024" w:type="dxa"/>
+            <w:shd w:val="clear" w:color="auto" w:fill="auto"/>
+          </w:tcPr>
+          <w:p>
+            <w:r>
+              <w:t>As a user, I’d like to find the locations of buildings on campus.</w:t>
+            </w:r>
+          </w:p>
+        </w:tc>
+        <w:tc>
+          <w:tcPr>
+            <w:tcW w:w="1329" w:type="dxa"/>
+            <w:shd w:val="clear" w:color="auto" w:fill="auto"/>
+          </w:tcPr>
+          <w:p>
+            <w:pPr>
+              <w:jc w:val="center"/>
+            </w:pPr>
+          </w:p>
+        </w:tc>
+        <w:tc>
+          <w:tcPr>
+            <w:tcW w:w="1045" w:type="dxa"/>
+          </w:tcPr>
+          <w:p>
+            <w:pPr>
+              <w:jc w:val="center"/>
+            </w:pPr>
+          </w:p>
+        </w:tc>
+      </w:tr>
+      <w:tr>
+        <w:tc>
+          <w:tcPr>
+            <w:tcW w:w="1070" w:type="dxa"/>
+            <w:shd w:val="clear" w:color="auto" w:fill="auto"/>
+          </w:tcPr>
+          <w:p>
+            <w:pPr>
+              <w:jc w:val="center"/>
+            </w:pPr>
+          </w:p>
+        </w:tc>
+        <w:tc>
+          <w:tcPr>
+            <w:tcW w:w="6024" w:type="dxa"/>
+            <w:shd w:val="clear" w:color="auto" w:fill="auto"/>
+          </w:tcPr>
+          <w:p>
+            <w:pPr>
+              <w:ind w:left="371"/>
+            </w:pPr>
+            <w:r>
+              <w:t>Design UI</w:t>
+            </w:r>
+            <w:r>
+              <w:t xml:space="preserve"> for menu screen</w:t>
+            </w:r>
+          </w:p>
+        </w:tc>
+        <w:tc>
+          <w:tcPr>
+            <w:tcW w:w="1329" w:type="dxa"/>
+            <w:shd w:val="clear" w:color="auto" w:fill="auto"/>
+          </w:tcPr>
+          <w:p>
+            <w:pPr>
+              <w:jc w:val="center"/>
+            </w:pPr>
+            <w:r>
+              <w:t>8</w:t>
+            </w:r>
+          </w:p>
+        </w:tc>
+        <w:tc>
+          <w:tcPr>
+            <w:tcW w:w="1045" w:type="dxa"/>
+          </w:tcPr>
+          <w:p>
+            <w:pPr>
+              <w:jc w:val="center"/>
+            </w:pPr>
+          </w:p>
+        </w:tc>
+      </w:tr>
+      <w:tr>
+        <w:tc>
+          <w:tcPr>
+            <w:tcW w:w="1070" w:type="dxa"/>
+            <w:shd w:val="clear" w:color="auto" w:fill="auto"/>
+          </w:tcPr>
+          <w:p>
+            <w:pPr>
+              <w:jc w:val="center"/>
+            </w:pPr>
+          </w:p>
+        </w:tc>
+        <w:tc>
+          <w:tcPr>
+            <w:tcW w:w="6024" w:type="dxa"/>
+            <w:shd w:val="clear" w:color="auto" w:fill="auto"/>
+          </w:tcPr>
+          <w:p>
+            <w:pPr>
+              <w:ind w:left="371"/>
+            </w:pPr>
+            <w:r>
+              <w:t>Get locations for buildings around campus</w:t>
+            </w:r>
+          </w:p>
+        </w:tc>
+        <w:tc>
+          <w:tcPr>
+            <w:tcW w:w="1329" w:type="dxa"/>
+            <w:shd w:val="clear" w:color="auto" w:fill="auto"/>
+          </w:tcPr>
+          <w:p>
+            <w:pPr>
+              <w:jc w:val="center"/>
+            </w:pPr>
+            <w:r>
+              <w:t>10</w:t>
+            </w:r>
+          </w:p>
+        </w:tc>
+        <w:tc>
+          <w:tcPr>
+            <w:tcW w:w="1045" w:type="dxa"/>
+          </w:tcPr>
+          <w:p>
+            <w:pPr>
+              <w:jc w:val="center"/>
+            </w:pPr>
+          </w:p>
+        </w:tc>
+      </w:tr>
+      <w:tr>
+        <w:tc>
+          <w:tcPr>
+            <w:tcW w:w="1070" w:type="dxa"/>
+            <w:shd w:val="clear" w:color="auto" w:fill="auto"/>
+          </w:tcPr>
+          <w:p>
+            <w:pPr>
+              <w:jc w:val="center"/>
+            </w:pPr>
+          </w:p>
+        </w:tc>
+        <w:tc>
+          <w:tcPr>
+            <w:tcW w:w="6024" w:type="dxa"/>
+            <w:shd w:val="clear" w:color="auto" w:fill="auto"/>
+          </w:tcPr>
+          <w:p>
+            <w:pPr>
+              <w:ind w:left="371"/>
+            </w:pPr>
+            <w:r>
+              <w:t>Get app to find the user’s location</w:t>
+            </w:r>
+          </w:p>
+        </w:tc>
+        <w:tc>
+          <w:tcPr>
+            <w:tcW w:w="1329" w:type="dxa"/>
+            <w:shd w:val="clear" w:color="auto" w:fill="auto"/>
+          </w:tcPr>
+          <w:p>
+            <w:pPr>
+              <w:jc w:val="center"/>
+            </w:pPr>
+            <w:r>
+              <w:t>2</w:t>
+            </w:r>
+          </w:p>
+        </w:tc>
+        <w:tc>
+          <w:tcPr>
+            <w:tcW w:w="1045" w:type="dxa"/>
+          </w:tcPr>
+          <w:p>
+            <w:pPr>
+              <w:jc w:val="center"/>
+            </w:pPr>
+          </w:p>
+        </w:tc>
+      </w:tr>
+      <w:tr>
+        <w:tc>
+          <w:tcPr>
+            <w:tcW w:w="1070" w:type="dxa"/>
+            <w:shd w:val="clear" w:color="auto" w:fill="auto"/>
+          </w:tcPr>
+          <w:p>
+            <w:pPr>
+              <w:jc w:val="center"/>
+            </w:pPr>
+            <w:r>
+              <w:t>2</w:t>
+            </w:r>
+          </w:p>
+        </w:tc>
+        <w:tc>
+          <w:tcPr>
+            <w:tcW w:w="6024" w:type="dxa"/>
+            <w:shd w:val="clear" w:color="auto" w:fill="auto"/>
+          </w:tcPr>
+          <w:p>
+            <w:r>
+              <w:t>As a user, I’d like to have a list of locations available to me to choose from.</w:t>
+            </w:r>
+          </w:p>
+        </w:tc>
+        <w:tc>
+          <w:tcPr>
+            <w:tcW w:w="1329" w:type="dxa"/>
+            <w:shd w:val="clear" w:color="auto" w:fill="auto"/>
+          </w:tcPr>
+          <w:p>
+            <w:pPr>
+              <w:jc w:val="center"/>
+            </w:pPr>
+          </w:p>
+        </w:tc>
+        <w:tc>
+          <w:tcPr>
+            <w:tcW w:w="1045" w:type="dxa"/>
+          </w:tcPr>
+          <w:p>
+            <w:pPr>
+              <w:jc w:val="center"/>
+            </w:pPr>
+          </w:p>
+        </w:tc>
+      </w:tr>
+      <w:tr>
+        <w:tc>
+          <w:tcPr>
+            <w:tcW w:w="1070" w:type="dxa"/>
+            <w:shd w:val="clear" w:color="auto" w:fill="auto"/>
+          </w:tcPr>
+          <w:p>
+            <w:pPr>
+              <w:jc w:val="center"/>
+            </w:pPr>
+          </w:p>
+        </w:tc>
+        <w:tc>
+          <w:tcPr>
+            <w:tcW w:w="6024" w:type="dxa"/>
+            <w:shd w:val="clear" w:color="auto" w:fill="auto"/>
+          </w:tcPr>
+          <w:p>
+            <w:pPr>
+              <w:ind w:left="371"/>
+            </w:pPr>
+            <w:r>
+              <w:t>Create a table view to list information</w:t>
+            </w:r>
+          </w:p>
+        </w:tc>
+        <w:tc>
+          <w:tcPr>
+            <w:tcW w:w="1329" w:type="dxa"/>
+            <w:shd w:val="clear" w:color="auto" w:fill="auto"/>
+          </w:tcPr>
+          <w:p>
+            <w:pPr>
+              <w:jc w:val="center"/>
+            </w:pPr>
+            <w:r>
+              <w:t>7</w:t>
+            </w:r>
+          </w:p>
+        </w:tc>
+        <w:tc>
+          <w:tcPr>
+            <w:tcW w:w="1045" w:type="dxa"/>
+          </w:tcPr>
+          <w:p>
+            <w:pPr>
+              <w:jc w:val="center"/>
+            </w:pPr>
+          </w:p>
+        </w:tc>
+      </w:tr>
+      <w:tr>
+        <w:tc>
+          <w:tcPr>
+            <w:tcW w:w="1070" w:type="dxa"/>
+            <w:shd w:val="clear" w:color="auto" w:fill="auto"/>
+          </w:tcPr>
+          <w:p>
+            <w:pPr>
+              <w:jc w:val="center"/>
+            </w:pPr>
+          </w:p>
+        </w:tc>
+        <w:tc>
+          <w:tcPr>
+            <w:tcW w:w="6024" w:type="dxa"/>
+            <w:shd w:val="clear" w:color="auto" w:fill="auto"/>
+          </w:tcPr>
+          <w:p>
+            <w:pPr>
+              <w:ind w:left="371"/>
+            </w:pPr>
+            <w:r>
+              <w:t>Have each cell show the title, distance from user and building located in (if any)</w:t>
+            </w:r>
+          </w:p>
+        </w:tc>
+        <w:tc>
+          <w:tcPr>
+            <w:tcW w:w="1329" w:type="dxa"/>
+            <w:shd w:val="clear" w:color="auto" w:fill="auto"/>
+          </w:tcPr>
+          <w:p>
+            <w:pPr>
+              <w:jc w:val="center"/>
+            </w:pPr>
+            <w:r>
+              <w:t>1</w:t>
+            </w:r>
+          </w:p>
+        </w:tc>
+        <w:tc>
+          <w:tcPr>
+            <w:tcW w:w="1045" w:type="dxa"/>
+          </w:tcPr>
+          <w:p>
+            <w:pPr>
+              <w:jc w:val="center"/>
+            </w:pPr>
+          </w:p>
+        </w:tc>
+      </w:tr>
+      <w:tr>
+        <w:tc>
+          <w:tcPr>
+            <w:tcW w:w="1070" w:type="dxa"/>
+            <w:shd w:val="clear" w:color="auto" w:fill="auto"/>
+          </w:tcPr>
+          <w:p>
+            <w:pPr>
+              <w:jc w:val="center"/>
+            </w:pPr>
+          </w:p>
+        </w:tc>
+        <w:tc>
+          <w:tcPr>
+            <w:tcW w:w="6024" w:type="dxa"/>
+            <w:shd w:val="clear" w:color="auto" w:fill="auto"/>
+          </w:tcPr>
+          <w:p>
+            <w:pPr>
+              <w:ind w:left="371"/>
+            </w:pPr>
+            <w:r>
+              <w:t>Have the cells be selectable, but not editable</w:t>
+            </w:r>
+          </w:p>
+        </w:tc>
+        <w:tc>
+          <w:tcPr>
+            <w:tcW w:w="1329" w:type="dxa"/>
+            <w:shd w:val="clear" w:color="auto" w:fill="auto"/>
+          </w:tcPr>
+          <w:p>
+            <w:pPr>
+              <w:jc w:val="center"/>
+            </w:pPr>
+            <w:r>
+              <w:t>3</w:t>
+            </w:r>
+          </w:p>
+        </w:tc>
+        <w:tc>
+          <w:tcPr>
+            <w:tcW w:w="1045" w:type="dxa"/>
+          </w:tcPr>
+          <w:p/>
+        </w:tc>
+      </w:tr>
+      <w:tr>
+        <w:tc>
+          <w:tcPr>
+            <w:tcW w:w="1070" w:type="dxa"/>
+            <w:shd w:val="clear" w:color="auto" w:fill="auto"/>
+          </w:tcPr>
+          <w:p>
+            <w:pPr>
+              <w:jc w:val="center"/>
+            </w:pPr>
+            <w:r>
+              <w:t>3</w:t>
+            </w:r>
+          </w:p>
+        </w:tc>
+        <w:tc>
+          <w:tcPr>
+            <w:tcW w:w="6024" w:type="dxa"/>
+            <w:shd w:val="clear" w:color="auto" w:fill="auto"/>
+          </w:tcPr>
+          <w:p>
+            <w:r>
+              <w:t>As a user, I’d like to see these locations on a map with information about the location.</w:t>
+            </w:r>
+          </w:p>
+        </w:tc>
+        <w:tc>
+          <w:tcPr>
+            <w:tcW w:w="1329" w:type="dxa"/>
+            <w:shd w:val="clear" w:color="auto" w:fill="auto"/>
+          </w:tcPr>
+          <w:p>
+            <w:pPr>
+              <w:jc w:val="center"/>
+            </w:pPr>
+          </w:p>
+        </w:tc>
+        <w:tc>
+          <w:tcPr>
+            <w:tcW w:w="1045" w:type="dxa"/>
+          </w:tcPr>
+          <w:p/>
+        </w:tc>
+      </w:tr>
+      <w:tr>
+        <w:tc>
+          <w:tcPr>
+            <w:tcW w:w="1070" w:type="dxa"/>
+            <w:shd w:val="clear" w:color="auto" w:fill="auto"/>
+          </w:tcPr>
+          <w:p>
+            <w:pPr>
+              <w:jc w:val="center"/>
+            </w:pPr>
+          </w:p>
+        </w:tc>
+        <w:tc>
+          <w:tcPr>
+            <w:tcW w:w="6024" w:type="dxa"/>
+            <w:shd w:val="clear" w:color="auto" w:fill="auto"/>
+          </w:tcPr>
+          <w:p>
+            <w:pPr>
+              <w:ind w:left="371"/>
+            </w:pPr>
+            <w:r>
+              <w:t>Pinpoint user’s location to as accurate as possible</w:t>
+            </w:r>
+          </w:p>
+        </w:tc>
+        <w:tc>
+          <w:tcPr>
+            <w:tcW w:w="1329" w:type="dxa"/>
+            <w:shd w:val="clear" w:color="auto" w:fill="auto"/>
+          </w:tcPr>
+          <w:p>
+            <w:pPr>
+              <w:jc w:val="center"/>
+            </w:pPr>
+            <w:r>
+              <w:t>1</w:t>
+            </w:r>
+          </w:p>
+        </w:tc>
+        <w:tc>
+          <w:tcPr>
+            <w:tcW w:w="1045" w:type="dxa"/>
+          </w:tcPr>
+          <w:p/>
+        </w:tc>
+      </w:tr>
+      <w:tr>
+        <w:tc>
+          <w:tcPr>
+            <w:tcW w:w="1070" w:type="dxa"/>
+            <w:shd w:val="clear" w:color="auto" w:fill="auto"/>
+          </w:tcPr>
+          <w:p>
+            <w:pPr>
+              <w:jc w:val="center"/>
+            </w:pPr>
+          </w:p>
+        </w:tc>
+        <w:tc>
+          <w:tcPr>
+            <w:tcW w:w="6024" w:type="dxa"/>
+            <w:shd w:val="clear" w:color="auto" w:fill="auto"/>
+          </w:tcPr>
+          <w:p>
+            <w:pPr>
+              <w:ind w:left="371"/>
+            </w:pPr>
+            <w:r>
+              <w:t>Create an annotation point for each of the locations</w:t>
+            </w:r>
+          </w:p>
+        </w:tc>
+        <w:tc>
+          <w:tcPr>
+            <w:tcW w:w="1329" w:type="dxa"/>
+            <w:shd w:val="clear" w:color="auto" w:fill="auto"/>
+          </w:tcPr>
+          <w:p>
+            <w:pPr>
+              <w:jc w:val="center"/>
+            </w:pPr>
+            <w:r>
+              <w:t>7</w:t>
+            </w:r>
+          </w:p>
+        </w:tc>
+        <w:tc>
+          <w:tcPr>
+            <w:tcW w:w="1045" w:type="dxa"/>
+          </w:tcPr>
+          <w:p/>
+        </w:tc>
+      </w:tr>
+      <w:tr>
+        <w:tc>
+          <w:tcPr>
+            <w:tcW w:w="1070" w:type="dxa"/>
+            <w:shd w:val="clear" w:color="auto" w:fill="auto"/>
+          </w:tcPr>
+          <w:p>
+            <w:pPr>
+              <w:jc w:val="center"/>
+            </w:pPr>
+          </w:p>
+        </w:tc>
+        <w:tc>
+          <w:tcPr>
+            <w:tcW w:w="6024" w:type="dxa"/>
+            <w:shd w:val="clear" w:color="auto" w:fill="auto"/>
+          </w:tcPr>
+          <w:p>
+            <w:pPr>
+              <w:ind w:left="371"/>
+            </w:pPr>
+            <w:r>
+              <w:t>Place the annotation on a map</w:t>
+            </w:r>
+          </w:p>
+        </w:tc>
+        <w:tc>
+          <w:tcPr>
+            <w:tcW w:w="1329" w:type="dxa"/>
+            <w:shd w:val="clear" w:color="auto" w:fill="auto"/>
+          </w:tcPr>
+          <w:p>
+            <w:pPr>
+              <w:jc w:val="center"/>
+            </w:pPr>
+            <w:r>
+              <w:t>2</w:t>
+            </w:r>
+          </w:p>
+        </w:tc>
+        <w:tc>
+          <w:tcPr>
+            <w:tcW w:w="1045" w:type="dxa"/>
+          </w:tcPr>
+          <w:p/>
+        </w:tc>
+      </w:tr>
+    </w:tbl>
+    <w:p>
+      <w:pPr>
+        <w:pStyle w:val="ListParagraph"/>
+        <w:ind w:left="0"/>
+      </w:pPr>
+      <w:bookmarkStart w:id="0" w:name="_GoBack"/>
+      <w:bookmarkEnd w:id="0"/>
     </w:p>
     <w:sectPr>
       <w:pgSz w:w="12240" w:h="15840"/>
@@ -858,8 +2016,58 @@
 </w:document>
 </file>
 
+<file path=word/endnotes.xml><?xml version="1.0" encoding="utf-8"?>
+<w:endnotes xmlns:wpc="http://schemas.microsoft.com/office/word/2010/wordprocessingCanvas" xmlns:mo="http://schemas.microsoft.com/office/mac/office/2008/main" xmlns:mc="http://schemas.openxmlformats.org/markup-compatibility/2006" xmlns:mv="urn:schemas-microsoft-com:mac:vml" xmlns:o="urn:schemas-microsoft-com:office:office" xmlns:r="http://schemas.openxmlformats.org/officeDocument/2006/relationships" xmlns:m="http://schemas.openxmlformats.org/officeDocument/2006/math" xmlns:v="urn:schemas-microsoft-com:vml" xmlns:wp14="http://schemas.microsoft.com/office/word/2010/wordprocessingDrawing" xmlns:wp="http://schemas.openxmlformats.org/drawingml/2006/wordprocessingDrawing" xmlns:w10="urn:schemas-microsoft-com:office:word" xmlns:w="http://schemas.openxmlformats.org/wordprocessingml/2006/main" xmlns:w14="http://schemas.microsoft.com/office/word/2010/wordml" xmlns:wpg="http://schemas.microsoft.com/office/word/2010/wordprocessingGroup" xmlns:wpi="http://schemas.microsoft.com/office/word/2010/wordprocessingInk" xmlns:wne="http://schemas.microsoft.com/office/word/2006/wordml" xmlns:wps="http://schemas.microsoft.com/office/word/2010/wordprocessingShape" mc:Ignorable="w14 wp14">
+  <w:endnote w:type="separator" w:id="-1">
+    <w:p>
+      <w:pPr>
+        <w:spacing w:before="0"/>
+      </w:pPr>
+      <w:r>
+        <w:separator/>
+      </w:r>
+    </w:p>
+  </w:endnote>
+  <w:endnote w:type="continuationSeparator" w:id="0">
+    <w:p>
+      <w:pPr>
+        <w:spacing w:before="0"/>
+      </w:pPr>
+      <w:r>
+        <w:continuationSeparator/>
+      </w:r>
+    </w:p>
+  </w:endnote>
+</w:endnotes>
+</file>
+
+<file path=word/footnotes.xml><?xml version="1.0" encoding="utf-8"?>
+<w:footnotes xmlns:wpc="http://schemas.microsoft.com/office/word/2010/wordprocessingCanvas" xmlns:mo="http://schemas.microsoft.com/office/mac/office/2008/main" xmlns:mc="http://schemas.openxmlformats.org/markup-compatibility/2006" xmlns:mv="urn:schemas-microsoft-com:mac:vml" xmlns:o="urn:schemas-microsoft-com:office:office" xmlns:r="http://schemas.openxmlformats.org/officeDocument/2006/relationships" xmlns:m="http://schemas.openxmlformats.org/officeDocument/2006/math" xmlns:v="urn:schemas-microsoft-com:vml" xmlns:wp14="http://schemas.microsoft.com/office/word/2010/wordprocessingDrawing" xmlns:wp="http://schemas.openxmlformats.org/drawingml/2006/wordprocessingDrawing" xmlns:w10="urn:schemas-microsoft-com:office:word" xmlns:w="http://schemas.openxmlformats.org/wordprocessingml/2006/main" xmlns:w14="http://schemas.microsoft.com/office/word/2010/wordml" xmlns:wpg="http://schemas.microsoft.com/office/word/2010/wordprocessingGroup" xmlns:wpi="http://schemas.microsoft.com/office/word/2010/wordprocessingInk" xmlns:wne="http://schemas.microsoft.com/office/word/2006/wordml" xmlns:wps="http://schemas.microsoft.com/office/word/2010/wordprocessingShape" mc:Ignorable="w14 wp14">
+  <w:footnote w:type="separator" w:id="-1">
+    <w:p>
+      <w:pPr>
+        <w:spacing w:before="0"/>
+      </w:pPr>
+      <w:r>
+        <w:separator/>
+      </w:r>
+    </w:p>
+  </w:footnote>
+  <w:footnote w:type="continuationSeparator" w:id="0">
+    <w:p>
+      <w:pPr>
+        <w:spacing w:before="0"/>
+      </w:pPr>
+      <w:r>
+        <w:continuationSeparator/>
+      </w:r>
+    </w:p>
+  </w:footnote>
+</w:footnotes>
+</file>
+
 <file path=word/numbering.xml><?xml version="1.0" encoding="utf-8"?>
-<w:numbering xmlns:ve="http://schemas.openxmlformats.org/markup-compatibility/2006" xmlns:o="urn:schemas-microsoft-com:office:office" xmlns:r="http://schemas.openxmlformats.org/officeDocument/2006/relationships" xmlns:m="http://schemas.openxmlformats.org/officeDocument/2006/math" xmlns:v="urn:schemas-microsoft-com:vml" xmlns:wp="http://schemas.openxmlformats.org/drawingml/2006/wordprocessingDrawing" xmlns:w10="urn:schemas-microsoft-com:office:word" xmlns:w="http://schemas.openxmlformats.org/wordprocessingml/2006/main" xmlns:wne="http://schemas.microsoft.com/office/word/2006/wordml">
+<w:numbering xmlns:wpc="http://schemas.microsoft.com/office/word/2010/wordprocessingCanvas" xmlns:mo="http://schemas.microsoft.com/office/mac/office/2008/main" xmlns:mc="http://schemas.openxmlformats.org/markup-compatibility/2006" xmlns:mv="urn:schemas-microsoft-com:mac:vml" xmlns:o="urn:schemas-microsoft-com:office:office" xmlns:r="http://schemas.openxmlformats.org/officeDocument/2006/relationships" xmlns:m="http://schemas.openxmlformats.org/officeDocument/2006/math" xmlns:v="urn:schemas-microsoft-com:vml" xmlns:wp14="http://schemas.microsoft.com/office/word/2010/wordprocessingDrawing" xmlns:wp="http://schemas.openxmlformats.org/drawingml/2006/wordprocessingDrawing" xmlns:w10="urn:schemas-microsoft-com:office:word" xmlns:w="http://schemas.openxmlformats.org/wordprocessingml/2006/main" xmlns:w14="http://schemas.microsoft.com/office/word/2010/wordml" xmlns:wpg="http://schemas.microsoft.com/office/word/2010/wordprocessingGroup" xmlns:wpi="http://schemas.microsoft.com/office/word/2010/wordprocessingInk" xmlns:wne="http://schemas.microsoft.com/office/word/2006/wordml" xmlns:wps="http://schemas.microsoft.com/office/word/2010/wordprocessingShape" mc:Ignorable="w14 wp14">
   <w:abstractNum w:abstractNumId="0">
     <w:nsid w:val="39244810"/>
     <w:multiLevelType w:val="hybridMultilevel"/>
@@ -1444,7 +2652,7 @@
 </file>
 
 <file path=word/styles.xml><?xml version="1.0" encoding="utf-8"?>
-<w:styles xmlns:r="http://schemas.openxmlformats.org/officeDocument/2006/relationships" xmlns:w="http://schemas.openxmlformats.org/wordprocessingml/2006/main">
+<w:styles xmlns:mc="http://schemas.openxmlformats.org/markup-compatibility/2006" xmlns:r="http://schemas.openxmlformats.org/officeDocument/2006/relationships" xmlns:w="http://schemas.openxmlformats.org/wordprocessingml/2006/main" xmlns:w14="http://schemas.microsoft.com/office/word/2010/wordml" mc:Ignorable="w14">
   <w:docDefaults>
     <w:rPrDefault>
       <w:rPr>
@@ -1460,7 +2668,7 @@
       </w:pPr>
     </w:pPrDefault>
   </w:docDefaults>
-  <w:latentStyles w:defLockedState="0" w:defUIPriority="99" w:defSemiHidden="1" w:defUnhideWhenUsed="1" w:defQFormat="0" w:count="267">
+  <w:latentStyles w:defLockedState="0" w:defUIPriority="99" w:defSemiHidden="1" w:defUnhideWhenUsed="1" w:defQFormat="0" w:count="276">
     <w:lsdException w:name="Normal" w:semiHidden="0" w:uiPriority="0" w:unhideWhenUsed="0" w:qFormat="1"/>
     <w:lsdException w:name="heading 1" w:semiHidden="0" w:uiPriority="9" w:unhideWhenUsed="0" w:qFormat="1"/>
     <w:lsdException w:name="heading 2" w:uiPriority="9" w:qFormat="1"/>
@@ -1622,7 +2830,6 @@
     <w:uiPriority w:val="99"/>
     <w:semiHidden/>
     <w:unhideWhenUsed/>
-    <w:qFormat/>
     <w:tblPr>
       <w:tblInd w:w="0" w:type="dxa"/>
       <w:tblCellMar>
@@ -1754,6 +2961,244 @@
       <w:color w:val="0000FF" w:themeColor="hyperlink"/>
       <w:u w:val="single"/>
     </w:rPr>
+  </w:style>
+  <w:style w:type="paragraph" w:styleId="Header">
+    <w:name w:val="header"/>
+    <w:basedOn w:val="Normal"/>
+    <w:link w:val="HeaderChar"/>
+    <w:uiPriority w:val="99"/>
+    <w:unhideWhenUsed/>
+    <w:rsid w:val="00B741E1"/>
+    <w:pPr>
+      <w:tabs>
+        <w:tab w:val="center" w:pos="4320"/>
+        <w:tab w:val="right" w:pos="8640"/>
+      </w:tabs>
+      <w:spacing w:before="0"/>
+    </w:pPr>
+  </w:style>
+  <w:style w:type="character" w:customStyle="1" w:styleId="HeaderChar">
+    <w:name w:val="Header Char"/>
+    <w:basedOn w:val="DefaultParagraphFont"/>
+    <w:link w:val="Header"/>
+    <w:uiPriority w:val="99"/>
+    <w:rsid w:val="00B741E1"/>
+    <w:rPr>
+      <w:rFonts w:ascii="Cambria" w:eastAsia="Calibri" w:hAnsi="Cambria" w:cs="Times New Roman"/>
+      <w:sz w:val="24"/>
+    </w:rPr>
+  </w:style>
+  <w:style w:type="paragraph" w:styleId="Footer">
+    <w:name w:val="footer"/>
+    <w:basedOn w:val="Normal"/>
+    <w:link w:val="FooterChar"/>
+    <w:uiPriority w:val="99"/>
+    <w:unhideWhenUsed/>
+    <w:rsid w:val="00B741E1"/>
+    <w:pPr>
+      <w:tabs>
+        <w:tab w:val="center" w:pos="4320"/>
+        <w:tab w:val="right" w:pos="8640"/>
+      </w:tabs>
+      <w:spacing w:before="0"/>
+    </w:pPr>
+  </w:style>
+  <w:style w:type="character" w:customStyle="1" w:styleId="FooterChar">
+    <w:name w:val="Footer Char"/>
+    <w:basedOn w:val="DefaultParagraphFont"/>
+    <w:link w:val="Footer"/>
+    <w:uiPriority w:val="99"/>
+    <w:rsid w:val="00B741E1"/>
+    <w:rPr>
+      <w:rFonts w:ascii="Cambria" w:eastAsia="Calibri" w:hAnsi="Cambria" w:cs="Times New Roman"/>
+      <w:sz w:val="24"/>
+    </w:rPr>
+  </w:style>
+</w:styles>
+</file>
+
+<file path=word/stylesWithEffects.xml><?xml version="1.0" encoding="utf-8"?>
+<w:styles xmlns:wpc="http://schemas.microsoft.com/office/word/2010/wordprocessingCanvas" xmlns:mo="http://schemas.microsoft.com/office/mac/office/2008/main" xmlns:mc="http://schemas.openxmlformats.org/markup-compatibility/2006" xmlns:mv="urn:schemas-microsoft-com:mac:vml" xmlns:o="urn:schemas-microsoft-com:office:office" xmlns:r="http://schemas.openxmlformats.org/officeDocument/2006/relationships" xmlns:m="http://schemas.openxmlformats.org/officeDocument/2006/math" xmlns:v="urn:schemas-microsoft-com:vml" xmlns:wp14="http://schemas.microsoft.com/office/word/2010/wordprocessingDrawing" xmlns:wp="http://schemas.openxmlformats.org/drawingml/2006/wordprocessingDrawing" xmlns:w10="urn:schemas-microsoft-com:office:word" xmlns:w="http://schemas.openxmlformats.org/wordprocessingml/2006/main" xmlns:w14="http://schemas.microsoft.com/office/word/2010/wordml" xmlns:wpg="http://schemas.microsoft.com/office/word/2010/wordprocessingGroup" xmlns:wpi="http://schemas.microsoft.com/office/word/2010/wordprocessingInk" xmlns:wne="http://schemas.microsoft.com/office/word/2006/wordml" xmlns:wps="http://schemas.microsoft.com/office/word/2010/wordprocessingShape" mc:Ignorable="w14 wp14">
+  <w:docDefaults>
+    <w:rPrDefault>
+      <w:rPr>
+        <w:rFonts w:asciiTheme="minorHAnsi" w:eastAsiaTheme="minorEastAsia" w:hAnsiTheme="minorHAnsi" w:cstheme="minorBidi"/>
+        <w:sz w:val="24"/>
+        <w:szCs w:val="24"/>
+        <w:lang w:val="en-US" w:eastAsia="ja-JP" w:bidi="ar-SA"/>
+      </w:rPr>
+    </w:rPrDefault>
+    <w:pPrDefault/>
+  </w:docDefaults>
+  <w:latentStyles w:defLockedState="0" w:defUIPriority="99" w:defSemiHidden="1" w:defUnhideWhenUsed="1" w:defQFormat="0" w:count="276">
+    <w:lsdException w:name="Normal" w:semiHidden="0" w:uiPriority="0" w:unhideWhenUsed="0" w:qFormat="1"/>
+    <w:lsdException w:name="heading 1" w:semiHidden="0" w:uiPriority="9" w:unhideWhenUsed="0" w:qFormat="1"/>
+    <w:lsdException w:name="heading 2" w:uiPriority="9" w:qFormat="1"/>
+    <w:lsdException w:name="heading 3" w:uiPriority="9" w:qFormat="1"/>
+    <w:lsdException w:name="heading 4" w:uiPriority="9" w:qFormat="1"/>
+    <w:lsdException w:name="heading 5" w:uiPriority="9" w:qFormat="1"/>
+    <w:lsdException w:name="heading 6" w:uiPriority="9" w:qFormat="1"/>
+    <w:lsdException w:name="heading 7" w:uiPriority="9" w:qFormat="1"/>
+    <w:lsdException w:name="heading 8" w:uiPriority="9" w:qFormat="1"/>
+    <w:lsdException w:name="heading 9" w:uiPriority="9" w:qFormat="1"/>
+    <w:lsdException w:name="toc 1" w:uiPriority="39"/>
+    <w:lsdException w:name="toc 2" w:uiPriority="39"/>
+    <w:lsdException w:name="toc 3" w:uiPriority="39"/>
+    <w:lsdException w:name="toc 4" w:uiPriority="39"/>
+    <w:lsdException w:name="toc 5" w:uiPriority="39"/>
+    <w:lsdException w:name="toc 6" w:uiPriority="39"/>
+    <w:lsdException w:name="toc 7" w:uiPriority="39"/>
+    <w:lsdException w:name="toc 8" w:uiPriority="39"/>
+    <w:lsdException w:name="toc 9" w:uiPriority="39"/>
+    <w:lsdException w:name="caption" w:uiPriority="35" w:qFormat="1"/>
+    <w:lsdException w:name="Title" w:semiHidden="0" w:uiPriority="10" w:unhideWhenUsed="0" w:qFormat="1"/>
+    <w:lsdException w:name="Default Paragraph Font" w:uiPriority="1"/>
+    <w:lsdException w:name="Subtitle" w:semiHidden="0" w:uiPriority="11" w:unhideWhenUsed="0" w:qFormat="1"/>
+    <w:lsdException w:name="Strong" w:semiHidden="0" w:uiPriority="22" w:unhideWhenUsed="0" w:qFormat="1"/>
+    <w:lsdException w:name="Emphasis" w:semiHidden="0" w:uiPriority="20" w:unhideWhenUsed="0" w:qFormat="1"/>
+    <w:lsdException w:name="Table Grid" w:semiHidden="0" w:uiPriority="59" w:unhideWhenUsed="0"/>
+    <w:lsdException w:name="Placeholder Text" w:unhideWhenUsed="0"/>
+    <w:lsdException w:name="No Spacing" w:semiHidden="0" w:uiPriority="1" w:unhideWhenUsed="0" w:qFormat="1"/>
+    <w:lsdException w:name="Light Shading" w:semiHidden="0" w:uiPriority="60" w:unhideWhenUsed="0"/>
+    <w:lsdException w:name="Light List" w:semiHidden="0" w:uiPriority="61" w:unhideWhenUsed="0"/>
+    <w:lsdException w:name="Light Grid" w:semiHidden="0" w:uiPriority="62" w:unhideWhenUsed="0"/>
+    <w:lsdException w:name="Medium Shading 1" w:semiHidden="0" w:uiPriority="63" w:unhideWhenUsed="0"/>
+    <w:lsdException w:name="Medium Shading 2" w:semiHidden="0" w:uiPriority="64" w:unhideWhenUsed="0"/>
+    <w:lsdException w:name="Medium List 1" w:semiHidden="0" w:uiPriority="65" w:unhideWhenUsed="0"/>
+    <w:lsdException w:name="Medium List 2" w:semiHidden="0" w:uiPriority="66" w:unhideWhenUsed="0"/>
+    <w:lsdException w:name="Medium Grid 1" w:semiHidden="0" w:uiPriority="67" w:unhideWhenUsed="0"/>
+    <w:lsdException w:name="Medium Grid 2" w:semiHidden="0" w:uiPriority="68" w:unhideWhenUsed="0"/>
+    <w:lsdException w:name="Medium Grid 3" w:semiHidden="0" w:uiPriority="69" w:unhideWhenUsed="0"/>
+    <w:lsdException w:name="Dark List" w:semiHidden="0" w:uiPriority="70" w:unhideWhenUsed="0"/>
+    <w:lsdException w:name="Colorful Shading" w:semiHidden="0" w:uiPriority="71" w:unhideWhenUsed="0"/>
+    <w:lsdException w:name="Colorful List" w:semiHidden="0" w:uiPriority="72" w:unhideWhenUsed="0"/>
+    <w:lsdException w:name="Colorful Grid" w:semiHidden="0" w:uiPriority="73" w:unhideWhenUsed="0"/>
+    <w:lsdException w:name="Light Shading Accent 1" w:semiHidden="0" w:uiPriority="60" w:unhideWhenUsed="0"/>
+    <w:lsdException w:name="Light List Accent 1" w:semiHidden="0" w:uiPriority="61" w:unhideWhenUsed="0"/>
+    <w:lsdException w:name="Light Grid Accent 1" w:semiHidden="0" w:uiPriority="62" w:unhideWhenUsed="0"/>
+    <w:lsdException w:name="Medium Shading 1 Accent 1" w:semiHidden="0" w:uiPriority="63" w:unhideWhenUsed="0"/>
+    <w:lsdException w:name="Medium Shading 2 Accent 1" w:semiHidden="0" w:uiPriority="64" w:unhideWhenUsed="0"/>
+    <w:lsdException w:name="Medium List 1 Accent 1" w:semiHidden="0" w:uiPriority="65" w:unhideWhenUsed="0"/>
+    <w:lsdException w:name="Revision" w:unhideWhenUsed="0"/>
+    <w:lsdException w:name="List Paragraph" w:semiHidden="0" w:uiPriority="34" w:unhideWhenUsed="0" w:qFormat="1"/>
+    <w:lsdException w:name="Quote" w:semiHidden="0" w:uiPriority="29" w:unhideWhenUsed="0" w:qFormat="1"/>
+    <w:lsdException w:name="Intense Quote" w:semiHidden="0" w:uiPriority="30" w:unhideWhenUsed="0" w:qFormat="1"/>
+    <w:lsdException w:name="Medium List 2 Accent 1" w:semiHidden="0" w:uiPriority="66" w:unhideWhenUsed="0"/>
+    <w:lsdException w:name="Medium Grid 1 Accent 1" w:semiHidden="0" w:uiPriority="67" w:unhideWhenUsed="0"/>
+    <w:lsdException w:name="Medium Grid 2 Accent 1" w:semiHidden="0" w:uiPriority="68" w:unhideWhenUsed="0"/>
+    <w:lsdException w:name="Medium Grid 3 Accent 1" w:semiHidden="0" w:uiPriority="69" w:unhideWhenUsed="0"/>
+    <w:lsdException w:name="Dark List Accent 1" w:semiHidden="0" w:uiPriority="70" w:unhideWhenUsed="0"/>
+    <w:lsdException w:name="Colorful Shading Accent 1" w:semiHidden="0" w:uiPriority="71" w:unhideWhenUsed="0"/>
+    <w:lsdException w:name="Colorful List Accent 1" w:semiHidden="0" w:uiPriority="72" w:unhideWhenUsed="0"/>
+    <w:lsdException w:name="Colorful Grid Accent 1" w:semiHidden="0" w:uiPriority="73" w:unhideWhenUsed="0"/>
+    <w:lsdException w:name="Light Shading Accent 2" w:semiHidden="0" w:uiPriority="60" w:unhideWhenUsed="0"/>
+    <w:lsdException w:name="Light List Accent 2" w:semiHidden="0" w:uiPriority="61" w:unhideWhenUsed="0"/>
+    <w:lsdException w:name="Light Grid Accent 2" w:semiHidden="0" w:uiPriority="62" w:unhideWhenUsed="0"/>
+    <w:lsdException w:name="Medium Shading 1 Accent 2" w:semiHidden="0" w:uiPriority="63" w:unhideWhenUsed="0"/>
+    <w:lsdException w:name="Medium Shading 2 Accent 2" w:semiHidden="0" w:uiPriority="64" w:unhideWhenUsed="0"/>
+    <w:lsdException w:name="Medium List 1 Accent 2" w:semiHidden="0" w:uiPriority="65" w:unhideWhenUsed="0"/>
+    <w:lsdException w:name="Medium List 2 Accent 2" w:semiHidden="0" w:uiPriority="66" w:unhideWhenUsed="0"/>
+    <w:lsdException w:name="Medium Grid 1 Accent 2" w:semiHidden="0" w:uiPriority="67" w:unhideWhenUsed="0"/>
+    <w:lsdException w:name="Medium Grid 2 Accent 2" w:semiHidden="0" w:uiPriority="68" w:unhideWhenUsed="0"/>
+    <w:lsdException w:name="Medium Grid 3 Accent 2" w:semiHidden="0" w:uiPriority="69" w:unhideWhenUsed="0"/>
+    <w:lsdException w:name="Dark List Accent 2" w:semiHidden="0" w:uiPriority="70" w:unhideWhenUsed="0"/>
+    <w:lsdException w:name="Colorful Shading Accent 2" w:semiHidden="0" w:uiPriority="71" w:unhideWhenUsed="0"/>
+    <w:lsdException w:name="Colorful List Accent 2" w:semiHidden="0" w:uiPriority="72" w:unhideWhenUsed="0"/>
+    <w:lsdException w:name="Colorful Grid Accent 2" w:semiHidden="0" w:uiPriority="73" w:unhideWhenUsed="0"/>
+    <w:lsdException w:name="Light Shading Accent 3" w:semiHidden="0" w:uiPriority="60" w:unhideWhenUsed="0"/>
+    <w:lsdException w:name="Light List Accent 3" w:semiHidden="0" w:uiPriority="61" w:unhideWhenUsed="0"/>
+    <w:lsdException w:name="Light Grid Accent 3" w:semiHidden="0" w:uiPriority="62" w:unhideWhenUsed="0"/>
+    <w:lsdException w:name="Medium Shading 1 Accent 3" w:semiHidden="0" w:uiPriority="63" w:unhideWhenUsed="0"/>
+    <w:lsdException w:name="Medium Shading 2 Accent 3" w:semiHidden="0" w:uiPriority="64" w:unhideWhenUsed="0"/>
+    <w:lsdException w:name="Medium List 1 Accent 3" w:semiHidden="0" w:uiPriority="65" w:unhideWhenUsed="0"/>
+    <w:lsdException w:name="Medium List 2 Accent 3" w:semiHidden="0" w:uiPriority="66" w:unhideWhenUsed="0"/>
+    <w:lsdException w:name="Medium Grid 1 Accent 3" w:semiHidden="0" w:uiPriority="67" w:unhideWhenUsed="0"/>
+    <w:lsdException w:name="Medium Grid 2 Accent 3" w:semiHidden="0" w:uiPriority="68" w:unhideWhenUsed="0"/>
+    <w:lsdException w:name="Medium Grid 3 Accent 3" w:semiHidden="0" w:uiPriority="69" w:unhideWhenUsed="0"/>
+    <w:lsdException w:name="Dark List Accent 3" w:semiHidden="0" w:uiPriority="70" w:unhideWhenUsed="0"/>
+    <w:lsdException w:name="Colorful Shading Accent 3" w:semiHidden="0" w:uiPriority="71" w:unhideWhenUsed="0"/>
+    <w:lsdException w:name="Colorful List Accent 3" w:semiHidden="0" w:uiPriority="72" w:unhideWhenUsed="0"/>
+    <w:lsdException w:name="Colorful Grid Accent 3" w:semiHidden="0" w:uiPriority="73" w:unhideWhenUsed="0"/>
+    <w:lsdException w:name="Light Shading Accent 4" w:semiHidden="0" w:uiPriority="60" w:unhideWhenUsed="0"/>
+    <w:lsdException w:name="Light List Accent 4" w:semiHidden="0" w:uiPriority="61" w:unhideWhenUsed="0"/>
+    <w:lsdException w:name="Light Grid Accent 4" w:semiHidden="0" w:uiPriority="62" w:unhideWhenUsed="0"/>
+    <w:lsdException w:name="Medium Shading 1 Accent 4" w:semiHidden="0" w:uiPriority="63" w:unhideWhenUsed="0"/>
+    <w:lsdException w:name="Medium Shading 2 Accent 4" w:semiHidden="0" w:uiPriority="64" w:unhideWhenUsed="0"/>
+    <w:lsdException w:name="Medium List 1 Accent 4" w:semiHidden="0" w:uiPriority="65" w:unhideWhenUsed="0"/>
+    <w:lsdException w:name="Medium List 2 Accent 4" w:semiHidden="0" w:uiPriority="66" w:unhideWhenUsed="0"/>
+    <w:lsdException w:name="Medium Grid 1 Accent 4" w:semiHidden="0" w:uiPriority="67" w:unhideWhenUsed="0"/>
+    <w:lsdException w:name="Medium Grid 2 Accent 4" w:semiHidden="0" w:uiPriority="68" w:unhideWhenUsed="0"/>
+    <w:lsdException w:name="Medium Grid 3 Accent 4" w:semiHidden="0" w:uiPriority="69" w:unhideWhenUsed="0"/>
+    <w:lsdException w:name="Dark List Accent 4" w:semiHidden="0" w:uiPriority="70" w:unhideWhenUsed="0"/>
+    <w:lsdException w:name="Colorful Shading Accent 4" w:semiHidden="0" w:uiPriority="71" w:unhideWhenUsed="0"/>
+    <w:lsdException w:name="Colorful List Accent 4" w:semiHidden="0" w:uiPriority="72" w:unhideWhenUsed="0"/>
+    <w:lsdException w:name="Colorful Grid Accent 4" w:semiHidden="0" w:uiPriority="73" w:unhideWhenUsed="0"/>
+    <w:lsdException w:name="Light Shading Accent 5" w:semiHidden="0" w:uiPriority="60" w:unhideWhenUsed="0"/>
+    <w:lsdException w:name="Light List Accent 5" w:semiHidden="0" w:uiPriority="61" w:unhideWhenUsed="0"/>
+    <w:lsdException w:name="Light Grid Accent 5" w:semiHidden="0" w:uiPriority="62" w:unhideWhenUsed="0"/>
+    <w:lsdException w:name="Medium Shading 1 Accent 5" w:semiHidden="0" w:uiPriority="63" w:unhideWhenUsed="0"/>
+    <w:lsdException w:name="Medium Shading 2 Accent 5" w:semiHidden="0" w:uiPriority="64" w:unhideWhenUsed="0"/>
+    <w:lsdException w:name="Medium List 1 Accent 5" w:semiHidden="0" w:uiPriority="65" w:unhideWhenUsed="0"/>
+    <w:lsdException w:name="Medium List 2 Accent 5" w:semiHidden="0" w:uiPriority="66" w:unhideWhenUsed="0"/>
+    <w:lsdException w:name="Medium Grid 1 Accent 5" w:semiHidden="0" w:uiPriority="67" w:unhideWhenUsed="0"/>
+    <w:lsdException w:name="Medium Grid 2 Accent 5" w:semiHidden="0" w:uiPriority="68" w:unhideWhenUsed="0"/>
+    <w:lsdException w:name="Medium Grid 3 Accent 5" w:semiHidden="0" w:uiPriority="69" w:unhideWhenUsed="0"/>
+    <w:lsdException w:name="Dark List Accent 5" w:semiHidden="0" w:uiPriority="70" w:unhideWhenUsed="0"/>
+    <w:lsdException w:name="Colorful Shading Accent 5" w:semiHidden="0" w:uiPriority="71" w:unhideWhenUsed="0"/>
+    <w:lsdException w:name="Colorful List Accent 5" w:semiHidden="0" w:uiPriority="72" w:unhideWhenUsed="0"/>
+    <w:lsdException w:name="Colorful Grid Accent 5" w:semiHidden="0" w:uiPriority="73" w:unhideWhenUsed="0"/>
+    <w:lsdException w:name="Light Shading Accent 6" w:semiHidden="0" w:uiPriority="60" w:unhideWhenUsed="0"/>
+    <w:lsdException w:name="Light List Accent 6" w:semiHidden="0" w:uiPriority="61" w:unhideWhenUsed="0"/>
+    <w:lsdException w:name="Light Grid Accent 6" w:semiHidden="0" w:uiPriority="62" w:unhideWhenUsed="0"/>
+    <w:lsdException w:name="Medium Shading 1 Accent 6" w:semiHidden="0" w:uiPriority="63" w:unhideWhenUsed="0"/>
+    <w:lsdException w:name="Medium Shading 2 Accent 6" w:semiHidden="0" w:uiPriority="64" w:unhideWhenUsed="0"/>
+    <w:lsdException w:name="Medium List 1 Accent 6" w:semiHidden="0" w:uiPriority="65" w:unhideWhenUsed="0"/>
+    <w:lsdException w:name="Medium List 2 Accent 6" w:semiHidden="0" w:uiPriority="66" w:unhideWhenUsed="0"/>
+    <w:lsdException w:name="Medium Grid 1 Accent 6" w:semiHidden="0" w:uiPriority="67" w:unhideWhenUsed="0"/>
+    <w:lsdException w:name="Medium Grid 2 Accent 6" w:semiHidden="0" w:uiPriority="68" w:unhideWhenUsed="0"/>
+    <w:lsdException w:name="Medium Grid 3 Accent 6" w:semiHidden="0" w:uiPriority="69" w:unhideWhenUsed="0"/>
+    <w:lsdException w:name="Dark List Accent 6" w:semiHidden="0" w:uiPriority="70" w:unhideWhenUsed="0"/>
+    <w:lsdException w:name="Colorful Shading Accent 6" w:semiHidden="0" w:uiPriority="71" w:unhideWhenUsed="0"/>
+    <w:lsdException w:name="Colorful List Accent 6" w:semiHidden="0" w:uiPriority="72" w:unhideWhenUsed="0"/>
+    <w:lsdException w:name="Colorful Grid Accent 6" w:semiHidden="0" w:uiPriority="73" w:unhideWhenUsed="0"/>
+    <w:lsdException w:name="Subtle Emphasis" w:semiHidden="0" w:uiPriority="19" w:unhideWhenUsed="0" w:qFormat="1"/>
+    <w:lsdException w:name="Intense Emphasis" w:semiHidden="0" w:uiPriority="21" w:unhideWhenUsed="0" w:qFormat="1"/>
+    <w:lsdException w:name="Subtle Reference" w:semiHidden="0" w:uiPriority="31" w:unhideWhenUsed="0" w:qFormat="1"/>
+    <w:lsdException w:name="Intense Reference" w:semiHidden="0" w:uiPriority="32" w:unhideWhenUsed="0" w:qFormat="1"/>
+    <w:lsdException w:name="Book Title" w:semiHidden="0" w:uiPriority="33" w:unhideWhenUsed="0" w:qFormat="1"/>
+    <w:lsdException w:name="Bibliography" w:uiPriority="37"/>
+    <w:lsdException w:name="TOC Heading" w:uiPriority="39" w:qFormat="1"/>
+  </w:latentStyles>
+  <w:style w:type="paragraph" w:default="1" w:styleId="Normal">
+    <w:name w:val="Normal"/>
+    <w:qFormat/>
+  </w:style>
+  <w:style w:type="character" w:default="1" w:styleId="DefaultParagraphFont">
+    <w:name w:val="Default Paragraph Font"/>
+    <w:uiPriority w:val="1"/>
+    <w:semiHidden/>
+    <w:unhideWhenUsed/>
+  </w:style>
+  <w:style w:type="table" w:default="1" w:styleId="TableNormal">
+    <w:name w:val="Normal Table"/>
+    <w:uiPriority w:val="99"/>
+    <w:semiHidden/>
+    <w:unhideWhenUsed/>
+    <w:tblPr>
+      <w:tblInd w:w="0" w:type="dxa"/>
+      <w:tblCellMar>
+        <w:top w:w="0" w:type="dxa"/>
+        <w:left w:w="108" w:type="dxa"/>
+        <w:bottom w:w="0" w:type="dxa"/>
+        <w:right w:w="108" w:type="dxa"/>
+      </w:tblCellMar>
+    </w:tblPr>
+  </w:style>
+  <w:style w:type="numbering" w:default="1" w:styleId="NoList">
+    <w:name w:val="No List"/>
+    <w:uiPriority w:val="99"/>
+    <w:semiHidden/>
+    <w:unhideWhenUsed/>
   </w:style>
 </w:styles>
 </file>

</xml_diff>

<commit_message>
Added collected coordinates and updated notebook
</commit_message>
<xml_diff>
--- a/UMKC Fieldguide Project Notebook.docx
+++ b/UMKC Fieldguide Project Notebook.docx
@@ -1481,10 +1481,7 @@
               <w:ind w:left="371"/>
             </w:pPr>
             <w:r>
-              <w:t>Design UI</w:t>
-            </w:r>
-            <w:r>
-              <w:t xml:space="preserve"> for menu screen</w:t>
+              <w:t>Design UI for menu screen</w:t>
             </w:r>
           </w:p>
         </w:tc>
@@ -2003,6 +2000,405 @@
         <w:pStyle w:val="ListParagraph"/>
         <w:ind w:left="0"/>
       </w:pPr>
+    </w:p>
+    <w:p>
+      <w:pPr>
+        <w:pStyle w:val="ListParagraph"/>
+        <w:ind w:left="0"/>
+      </w:pPr>
+    </w:p>
+    <w:p>
+      <w:pPr>
+        <w:pStyle w:val="ListParagraph"/>
+        <w:ind w:left="0"/>
+      </w:pPr>
+    </w:p>
+    <w:p>
+      <w:pPr>
+        <w:pStyle w:val="ListParagraph"/>
+        <w:ind w:left="0"/>
+        <w:jc w:val="center"/>
+        <w:rPr>
+          <w:b/>
+          <w:sz w:val="36"/>
+          <w:szCs w:val="36"/>
+        </w:rPr>
+      </w:pPr>
+      <w:r>
+        <w:rPr>
+          <w:b/>
+          <w:sz w:val="36"/>
+          <w:szCs w:val="36"/>
+        </w:rPr>
+        <w:lastRenderedPageBreak/>
+        <w:t>Iteration 2</w:t>
+      </w:r>
+    </w:p>
+    <w:p>
+      <w:pPr>
+        <w:pStyle w:val="ListParagraph"/>
+        <w:ind w:left="0"/>
+      </w:pPr>
+      <w:r>
+        <w:t>Iteration #2 plan:</w:t>
+      </w:r>
+    </w:p>
+    <w:tbl>
+      <w:tblPr>
+        <w:tblW w:w="9468" w:type="dxa"/>
+        <w:tblInd w:w="108" w:type="dxa"/>
+        <w:tblBorders>
+          <w:top w:val="single" w:sz="4" w:space="0" w:color="000000"/>
+          <w:left w:val="single" w:sz="4" w:space="0" w:color="000000"/>
+          <w:bottom w:val="single" w:sz="4" w:space="0" w:color="000000"/>
+          <w:right w:val="single" w:sz="4" w:space="0" w:color="000000"/>
+          <w:insideH w:val="single" w:sz="4" w:space="0" w:color="000000"/>
+          <w:insideV w:val="single" w:sz="4" w:space="0" w:color="000000"/>
+        </w:tblBorders>
+        <w:tblLook w:val="04A0" w:firstRow="1" w:lastRow="0" w:firstColumn="1" w:lastColumn="0" w:noHBand="0" w:noVBand="1"/>
+      </w:tblPr>
+      <w:tblGrid>
+        <w:gridCol w:w="1070"/>
+        <w:gridCol w:w="6024"/>
+        <w:gridCol w:w="1329"/>
+        <w:gridCol w:w="1045"/>
+      </w:tblGrid>
+      <w:tr>
+        <w:tc>
+          <w:tcPr>
+            <w:tcW w:w="1070" w:type="dxa"/>
+            <w:shd w:val="clear" w:color="auto" w:fill="D9D9D9"/>
+          </w:tcPr>
+          <w:p>
+            <w:pPr>
+              <w:rPr>
+                <w:b/>
+              </w:rPr>
+            </w:pPr>
+            <w:r>
+              <w:rPr>
+                <w:b/>
+              </w:rPr>
+              <w:t>Story ID</w:t>
+            </w:r>
+          </w:p>
+        </w:tc>
+        <w:tc>
+          <w:tcPr>
+            <w:tcW w:w="6024" w:type="dxa"/>
+            <w:shd w:val="clear" w:color="auto" w:fill="D9D9D9"/>
+          </w:tcPr>
+          <w:p>
+            <w:pPr>
+              <w:rPr>
+                <w:b/>
+              </w:rPr>
+            </w:pPr>
+            <w:r>
+              <w:rPr>
+                <w:b/>
+              </w:rPr>
+              <w:t>Story</w:t>
+            </w:r>
+            <w:r>
+              <w:rPr>
+                <w:b/>
+              </w:rPr>
+              <w:t xml:space="preserve"> / Task</w:t>
+            </w:r>
+          </w:p>
+        </w:tc>
+        <w:tc>
+          <w:tcPr>
+            <w:tcW w:w="1329" w:type="dxa"/>
+            <w:shd w:val="clear" w:color="auto" w:fill="D9D9D9"/>
+            <w:vAlign w:val="center"/>
+          </w:tcPr>
+          <w:p>
+            <w:pPr>
+              <w:jc w:val="center"/>
+              <w:rPr>
+                <w:b/>
+              </w:rPr>
+            </w:pPr>
+            <w:r>
+              <w:rPr>
+                <w:b/>
+              </w:rPr>
+              <w:t>Estimated</w:t>
+            </w:r>
+          </w:p>
+          <w:p>
+            <w:pPr>
+              <w:spacing w:before="0"/>
+              <w:jc w:val="center"/>
+              <w:rPr>
+                <w:b/>
+              </w:rPr>
+            </w:pPr>
+            <w:r>
+              <w:rPr>
+                <w:b/>
+              </w:rPr>
+              <w:t>Hours</w:t>
+            </w:r>
+          </w:p>
+        </w:tc>
+        <w:tc>
+          <w:tcPr>
+            <w:tcW w:w="1045" w:type="dxa"/>
+            <w:shd w:val="clear" w:color="auto" w:fill="D9D9D9"/>
+          </w:tcPr>
+          <w:p>
+            <w:pPr>
+              <w:jc w:val="center"/>
+              <w:rPr>
+                <w:b/>
+              </w:rPr>
+            </w:pPr>
+            <w:r>
+              <w:rPr>
+                <w:b/>
+              </w:rPr>
+              <w:t>Actual</w:t>
+            </w:r>
+          </w:p>
+          <w:p>
+            <w:pPr>
+              <w:spacing w:before="0"/>
+              <w:jc w:val="center"/>
+              <w:rPr>
+                <w:b/>
+              </w:rPr>
+            </w:pPr>
+            <w:r>
+              <w:rPr>
+                <w:b/>
+              </w:rPr>
+              <w:t>Hours</w:t>
+            </w:r>
+          </w:p>
+        </w:tc>
+      </w:tr>
+      <w:tr>
+        <w:tc>
+          <w:tcPr>
+            <w:tcW w:w="1070" w:type="dxa"/>
+            <w:shd w:val="clear" w:color="auto" w:fill="auto"/>
+          </w:tcPr>
+          <w:p>
+            <w:pPr>
+              <w:jc w:val="center"/>
+            </w:pPr>
+            <w:r>
+              <w:t>1</w:t>
+            </w:r>
+          </w:p>
+        </w:tc>
+        <w:tc>
+          <w:tcPr>
+            <w:tcW w:w="6024" w:type="dxa"/>
+            <w:shd w:val="clear" w:color="auto" w:fill="auto"/>
+          </w:tcPr>
+          <w:p>
+            <w:r>
+              <w:t>As a user, I’d like to find the locations of buildings on campus.</w:t>
+            </w:r>
+          </w:p>
+        </w:tc>
+        <w:tc>
+          <w:tcPr>
+            <w:tcW w:w="1329" w:type="dxa"/>
+            <w:shd w:val="clear" w:color="auto" w:fill="auto"/>
+          </w:tcPr>
+          <w:p>
+            <w:pPr>
+              <w:jc w:val="center"/>
+            </w:pPr>
+          </w:p>
+        </w:tc>
+        <w:tc>
+          <w:tcPr>
+            <w:tcW w:w="1045" w:type="dxa"/>
+          </w:tcPr>
+          <w:p>
+            <w:pPr>
+              <w:jc w:val="center"/>
+            </w:pPr>
+          </w:p>
+        </w:tc>
+      </w:tr>
+      <w:tr>
+        <w:tc>
+          <w:tcPr>
+            <w:tcW w:w="1070" w:type="dxa"/>
+            <w:shd w:val="clear" w:color="auto" w:fill="auto"/>
+          </w:tcPr>
+          <w:p>
+            <w:pPr>
+              <w:jc w:val="center"/>
+            </w:pPr>
+          </w:p>
+        </w:tc>
+        <w:tc>
+          <w:tcPr>
+            <w:tcW w:w="6024" w:type="dxa"/>
+            <w:shd w:val="clear" w:color="auto" w:fill="auto"/>
+          </w:tcPr>
+          <w:p>
+            <w:pPr>
+              <w:ind w:left="371"/>
+            </w:pPr>
+            <w:r>
+              <w:t>Collect coordinates</w:t>
+            </w:r>
+          </w:p>
+        </w:tc>
+        <w:tc>
+          <w:tcPr>
+            <w:tcW w:w="1329" w:type="dxa"/>
+            <w:shd w:val="clear" w:color="auto" w:fill="auto"/>
+          </w:tcPr>
+          <w:p>
+            <w:pPr>
+              <w:jc w:val="center"/>
+            </w:pPr>
+            <w:r>
+              <w:t>12</w:t>
+            </w:r>
+          </w:p>
+        </w:tc>
+        <w:tc>
+          <w:tcPr>
+            <w:tcW w:w="1045" w:type="dxa"/>
+          </w:tcPr>
+          <w:p>
+            <w:pPr>
+              <w:jc w:val="center"/>
+            </w:pPr>
+          </w:p>
+        </w:tc>
+      </w:tr>
+      <w:tr>
+        <w:tc>
+          <w:tcPr>
+            <w:tcW w:w="1070" w:type="dxa"/>
+            <w:shd w:val="clear" w:color="auto" w:fill="auto"/>
+          </w:tcPr>
+          <w:p>
+            <w:pPr>
+              <w:jc w:val="center"/>
+            </w:pPr>
+          </w:p>
+        </w:tc>
+        <w:tc>
+          <w:tcPr>
+            <w:tcW w:w="6024" w:type="dxa"/>
+            <w:shd w:val="clear" w:color="auto" w:fill="auto"/>
+          </w:tcPr>
+          <w:p>
+            <w:pPr>
+              <w:ind w:left="371"/>
+            </w:pPr>
+            <w:r>
+              <w:t>Gather info about each coordinate</w:t>
+            </w:r>
+          </w:p>
+        </w:tc>
+        <w:tc>
+          <w:tcPr>
+            <w:tcW w:w="1329" w:type="dxa"/>
+            <w:shd w:val="clear" w:color="auto" w:fill="auto"/>
+          </w:tcPr>
+          <w:p>
+            <w:pPr>
+              <w:jc w:val="center"/>
+            </w:pPr>
+            <w:r>
+              <w:t>9</w:t>
+            </w:r>
+          </w:p>
+        </w:tc>
+        <w:tc>
+          <w:tcPr>
+            <w:tcW w:w="1045" w:type="dxa"/>
+          </w:tcPr>
+          <w:p>
+            <w:pPr>
+              <w:jc w:val="center"/>
+            </w:pPr>
+          </w:p>
+        </w:tc>
+      </w:tr>
+      <w:tr>
+        <w:trPr>
+          <w:trHeight w:val="329"/>
+        </w:trPr>
+        <w:tc>
+          <w:tcPr>
+            <w:tcW w:w="1070" w:type="dxa"/>
+            <w:shd w:val="clear" w:color="auto" w:fill="auto"/>
+          </w:tcPr>
+          <w:p>
+            <w:pPr>
+              <w:jc w:val="center"/>
+            </w:pPr>
+          </w:p>
+        </w:tc>
+        <w:tc>
+          <w:tcPr>
+            <w:tcW w:w="6024" w:type="dxa"/>
+            <w:shd w:val="clear" w:color="auto" w:fill="auto"/>
+          </w:tcPr>
+          <w:p>
+            <w:pPr>
+              <w:ind w:left="371"/>
+            </w:pPr>
+            <w:r>
+              <w:t>Write the coordinates up in XML</w:t>
+            </w:r>
+          </w:p>
+        </w:tc>
+        <w:tc>
+          <w:tcPr>
+            <w:tcW w:w="1329" w:type="dxa"/>
+            <w:shd w:val="clear" w:color="auto" w:fill="auto"/>
+          </w:tcPr>
+          <w:p>
+            <w:pPr>
+              <w:jc w:val="center"/>
+            </w:pPr>
+            <w:r>
+              <w:t>24</w:t>
+            </w:r>
+          </w:p>
+        </w:tc>
+        <w:tc>
+          <w:tcPr>
+            <w:tcW w:w="1045" w:type="dxa"/>
+          </w:tcPr>
+          <w:p>
+            <w:pPr>
+              <w:jc w:val="center"/>
+            </w:pPr>
+          </w:p>
+        </w:tc>
+      </w:tr>
+    </w:tbl>
+    <w:p>
+      <w:pPr>
+        <w:pStyle w:val="ListParagraph"/>
+        <w:ind w:left="0"/>
+      </w:pPr>
+    </w:p>
+    <w:p>
+      <w:pPr>
+        <w:pStyle w:val="ListParagraph"/>
+        <w:ind w:left="0"/>
+      </w:pPr>
+      <w:r>
+        <w:t>Iteration 2 didn’t have much in the way of programming.</w:t>
+      </w:r>
       <w:bookmarkStart w:id="0" w:name="_GoBack"/>
       <w:bookmarkEnd w:id="0"/>
     </w:p>

</xml_diff>